<commit_message>
updated docs, outputs, data
</commit_message>
<xml_diff>
--- a/Project_Tech_Report_mw_181115.docx
+++ b/Project_Tech_Report_mw_181115.docx
@@ -75,12 +75,14 @@
         <w:jc w:val="both"/>
         <w:rPr>
           <w:rFonts w:cstheme="minorHAnsi"/>
-          <w:szCs w:val="20"/>
-        </w:rPr>
-      </w:pPr>
-      <w:r>
-        <w:rPr>
-          <w:rFonts w:cstheme="minorHAnsi"/>
+          <w:sz w:val="20"/>
+          <w:szCs w:val="20"/>
+        </w:rPr>
+      </w:pPr>
+      <w:r>
+        <w:rPr>
+          <w:rFonts w:cstheme="minorHAnsi"/>
+          <w:sz w:val="20"/>
           <w:szCs w:val="20"/>
         </w:rPr>
         <w:t>GW Data Analytics and Data Visualization Boot Camp</w:t>
@@ -88,6 +90,7 @@
       <w:r>
         <w:rPr>
           <w:rFonts w:cstheme="minorHAnsi"/>
+          <w:sz w:val="20"/>
           <w:szCs w:val="20"/>
         </w:rPr>
         <w:t>, Instructor: Dan Wood</w:t>
@@ -98,12 +101,14 @@
         <w:jc w:val="both"/>
         <w:rPr>
           <w:rFonts w:cstheme="minorHAnsi"/>
-          <w:szCs w:val="20"/>
-        </w:rPr>
-      </w:pPr>
-      <w:r>
-        <w:rPr>
-          <w:rFonts w:cstheme="minorHAnsi"/>
+          <w:sz w:val="20"/>
+          <w:szCs w:val="20"/>
+        </w:rPr>
+      </w:pPr>
+      <w:r>
+        <w:rPr>
+          <w:rFonts w:cstheme="minorHAnsi"/>
+          <w:sz w:val="20"/>
           <w:szCs w:val="20"/>
         </w:rPr>
         <w:t xml:space="preserve">Author: </w:t>
@@ -111,6 +116,7 @@
       <w:r>
         <w:rPr>
           <w:rFonts w:cstheme="minorHAnsi"/>
+          <w:sz w:val="20"/>
           <w:szCs w:val="20"/>
         </w:rPr>
         <w:t>Melinda Wiley</w:t>
@@ -121,12 +127,14 @@
         <w:jc w:val="both"/>
         <w:rPr>
           <w:rFonts w:cstheme="minorHAnsi"/>
-          <w:szCs w:val="20"/>
-        </w:rPr>
-      </w:pPr>
-      <w:r>
-        <w:rPr>
-          <w:rFonts w:cstheme="minorHAnsi"/>
+          <w:sz w:val="20"/>
+          <w:szCs w:val="20"/>
+        </w:rPr>
+      </w:pPr>
+      <w:r>
+        <w:rPr>
+          <w:rFonts w:cstheme="minorHAnsi"/>
+          <w:sz w:val="20"/>
           <w:szCs w:val="20"/>
         </w:rPr>
         <w:t>15 November 2018</w:t>
@@ -252,151 +260,15 @@
           <w:sz w:val="20"/>
           <w:szCs w:val="20"/>
         </w:rPr>
-        <w:t>facial hair, d</w:t>
-      </w:r>
-      <w:r>
-        <w:rPr>
-          <w:rFonts w:cstheme="minorHAnsi"/>
-          <w:sz w:val="20"/>
-          <w:szCs w:val="20"/>
-        </w:rPr>
-        <w:t xml:space="preserve">ivorce </w:t>
-      </w:r>
-      <w:r>
-        <w:rPr>
-          <w:rFonts w:cstheme="minorHAnsi"/>
-          <w:sz w:val="20"/>
-          <w:szCs w:val="20"/>
-        </w:rPr>
-        <w:t>r</w:t>
-      </w:r>
-      <w:r>
-        <w:rPr>
-          <w:rFonts w:cstheme="minorHAnsi"/>
-          <w:sz w:val="20"/>
-          <w:szCs w:val="20"/>
-        </w:rPr>
-        <w:t>ate</w:t>
-      </w:r>
-      <w:r>
-        <w:rPr>
-          <w:rFonts w:cstheme="minorHAnsi"/>
-          <w:sz w:val="20"/>
-          <w:szCs w:val="20"/>
-        </w:rPr>
-        <w:t>, m</w:t>
-      </w:r>
-      <w:r>
-        <w:rPr>
-          <w:rFonts w:cstheme="minorHAnsi"/>
-          <w:sz w:val="20"/>
-          <w:szCs w:val="20"/>
-        </w:rPr>
-        <w:t xml:space="preserve">arriage </w:t>
-      </w:r>
-      <w:r>
-        <w:rPr>
-          <w:rFonts w:cstheme="minorHAnsi"/>
-          <w:sz w:val="20"/>
-          <w:szCs w:val="20"/>
-        </w:rPr>
-        <w:t>r</w:t>
-      </w:r>
-      <w:r>
-        <w:rPr>
-          <w:rFonts w:cstheme="minorHAnsi"/>
-          <w:sz w:val="20"/>
-          <w:szCs w:val="20"/>
-        </w:rPr>
-        <w:t>ate</w:t>
-      </w:r>
-      <w:r>
-        <w:rPr>
-          <w:rFonts w:cstheme="minorHAnsi"/>
-          <w:sz w:val="20"/>
-          <w:szCs w:val="20"/>
-        </w:rPr>
-        <w:t>, leading c</w:t>
-      </w:r>
-      <w:r>
-        <w:rPr>
-          <w:rFonts w:cstheme="minorHAnsi"/>
-          <w:sz w:val="20"/>
-          <w:szCs w:val="20"/>
-        </w:rPr>
-        <w:t xml:space="preserve">ause of </w:t>
-      </w:r>
-      <w:r>
-        <w:rPr>
-          <w:rFonts w:cstheme="minorHAnsi"/>
-          <w:sz w:val="20"/>
-          <w:szCs w:val="20"/>
-        </w:rPr>
-        <w:t>d</w:t>
-      </w:r>
-      <w:r>
-        <w:rPr>
-          <w:rFonts w:cstheme="minorHAnsi"/>
-          <w:sz w:val="20"/>
-          <w:szCs w:val="20"/>
-        </w:rPr>
-        <w:t>eath</w:t>
-      </w:r>
-      <w:r>
-        <w:rPr>
-          <w:rFonts w:cstheme="minorHAnsi"/>
-          <w:sz w:val="20"/>
-          <w:szCs w:val="20"/>
-        </w:rPr>
-        <w:t>, w</w:t>
-      </w:r>
-      <w:r>
-        <w:rPr>
-          <w:rFonts w:cstheme="minorHAnsi"/>
-          <w:sz w:val="20"/>
-          <w:szCs w:val="20"/>
-        </w:rPr>
-        <w:t xml:space="preserve">orld </w:t>
-      </w:r>
-      <w:r>
-        <w:rPr>
-          <w:rFonts w:cstheme="minorHAnsi"/>
-          <w:sz w:val="20"/>
-          <w:szCs w:val="20"/>
-        </w:rPr>
-        <w:t>p</w:t>
-      </w:r>
-      <w:r>
-        <w:rPr>
-          <w:rFonts w:cstheme="minorHAnsi"/>
-          <w:sz w:val="20"/>
-          <w:szCs w:val="20"/>
-        </w:rPr>
-        <w:t>opulation</w:t>
-      </w:r>
-      <w:r>
-        <w:rPr>
-          <w:rFonts w:cstheme="minorHAnsi"/>
-          <w:sz w:val="20"/>
-          <w:szCs w:val="20"/>
-        </w:rPr>
-        <w:t xml:space="preserve">, or Ted Talks? </w:t>
-      </w:r>
-      <w:r>
-        <w:rPr>
-          <w:rFonts w:cstheme="minorHAnsi"/>
-          <w:sz w:val="20"/>
-          <w:szCs w:val="20"/>
-        </w:rPr>
-        <w:t>Un</w:t>
-      </w:r>
-      <w:r>
-        <w:rPr>
-          <w:rFonts w:cstheme="minorHAnsi"/>
-          <w:sz w:val="20"/>
-          <w:szCs w:val="20"/>
-        </w:rPr>
-        <w:t>likely but let’s check.</w:t>
+        <w:t xml:space="preserve">facial hair, divorce rate, marriage rate, leading cause of death, world population, or Ted Talks? </w:t>
+      </w:r>
+      <w:r>
+        <w:rPr>
+          <w:rFonts w:cstheme="minorHAnsi"/>
+          <w:sz w:val="20"/>
+          <w:szCs w:val="20"/>
+        </w:rPr>
+        <w:t>Unlikely but let’s check.</w:t>
       </w:r>
     </w:p>
     <w:p>
@@ -734,31 +606,7 @@
           <w:sz w:val="20"/>
           <w:szCs w:val="20"/>
         </w:rPr>
-        <w:t>Populations Growth</w:t>
-      </w:r>
-      <w:r>
-        <w:rPr>
-          <w:rFonts w:cstheme="minorHAnsi"/>
-          <w:sz w:val="20"/>
-          <w:szCs w:val="20"/>
-        </w:rPr>
-        <w:t xml:space="preserve">, </w:t>
-      </w:r>
-      <w:r>
-        <w:rPr>
-          <w:rFonts w:cstheme="minorHAnsi"/>
-          <w:sz w:val="20"/>
-          <w:szCs w:val="20"/>
-        </w:rPr>
-        <w:t>WPP2017_POP_F01_1_TOTAL_POPULATION_BOTH_SEXES.xlm</w:t>
-      </w:r>
-      <w:r>
-        <w:rPr>
-          <w:rFonts w:cstheme="minorHAnsi"/>
-          <w:sz w:val="20"/>
-          <w:szCs w:val="20"/>
-        </w:rPr>
-        <w:t xml:space="preserve">, </w:t>
+        <w:t xml:space="preserve">Populations Growth, WPP2017_POP_F01_1_TOTAL_POPULATION_BOTH_SEXES.xlm, </w:t>
       </w:r>
       <w:hyperlink r:id="rId9" w:history="1">
         <w:r>
@@ -801,15 +649,7 @@
           <w:sz w:val="20"/>
           <w:szCs w:val="20"/>
         </w:rPr>
-        <w:t>Additional</w:t>
-      </w:r>
-      <w:r>
-        <w:rPr>
-          <w:rFonts w:cstheme="minorHAnsi"/>
-          <w:sz w:val="20"/>
-          <w:szCs w:val="20"/>
-        </w:rPr>
-        <w:t>ly</w:t>
+        <w:t>Additionally</w:t>
       </w:r>
       <w:proofErr w:type="gramEnd"/>
       <w:r>
@@ -818,15 +658,7 @@
           <w:sz w:val="20"/>
           <w:szCs w:val="20"/>
         </w:rPr>
-        <w:t xml:space="preserve"> scraped for projected population growth</w:t>
-      </w:r>
-      <w:r>
-        <w:rPr>
-          <w:rFonts w:cstheme="minorHAnsi"/>
-          <w:sz w:val="20"/>
-          <w:szCs w:val="20"/>
-        </w:rPr>
-        <w:t xml:space="preserve"> from </w:t>
+        <w:t xml:space="preserve"> scraped for projected population growth from </w:t>
       </w:r>
       <w:hyperlink r:id="rId10" w:history="1">
         <w:r>
@@ -868,23 +700,7 @@
           <w:sz w:val="20"/>
           <w:szCs w:val="20"/>
         </w:rPr>
-        <w:t xml:space="preserve">Ted Talks, </w:t>
-      </w:r>
-      <w:r>
-        <w:rPr>
-          <w:rFonts w:cstheme="minorHAnsi"/>
-          <w:sz w:val="20"/>
-          <w:szCs w:val="20"/>
-        </w:rPr>
-        <w:t>TED_Talks_by_ID_plus-transcripts-and-LIWC-and-MFT-plus-views</w:t>
-      </w:r>
-      <w:r>
-        <w:rPr>
-          <w:rFonts w:cstheme="minorHAnsi"/>
-          <w:sz w:val="20"/>
-          <w:szCs w:val="20"/>
-        </w:rPr>
-        <w:t xml:space="preserve">.csv, </w:t>
+        <w:t xml:space="preserve">Ted Talks, TED_Talks_by_ID_plus-transcripts-and-LIWC-and-MFT-plus-views.csv, </w:t>
       </w:r>
       <w:hyperlink r:id="rId11" w:history="1">
         <w:r>
@@ -951,15 +767,7 @@
           <w:sz w:val="20"/>
           <w:szCs w:val="20"/>
         </w:rPr>
-        <w:t xml:space="preserve">Data cleaning and transformation. </w:t>
-      </w:r>
-      <w:r>
-        <w:rPr>
-          <w:rFonts w:cstheme="minorHAnsi"/>
-          <w:sz w:val="20"/>
-          <w:szCs w:val="20"/>
-        </w:rPr>
-        <w:t xml:space="preserve">All data was read into a </w:t>
+        <w:t xml:space="preserve">Data cleaning and transformation. All data was read into a </w:t>
       </w:r>
       <w:proofErr w:type="spellStart"/>
       <w:r>
@@ -977,15 +785,7 @@
           <w:sz w:val="20"/>
           <w:szCs w:val="20"/>
         </w:rPr>
-        <w:t xml:space="preserve"> notebook.</w:t>
-      </w:r>
-      <w:r>
-        <w:rPr>
-          <w:rFonts w:cstheme="minorHAnsi"/>
-          <w:sz w:val="20"/>
-          <w:szCs w:val="20"/>
-        </w:rPr>
-        <w:t xml:space="preserve"> D</w:t>
+        <w:t xml:space="preserve"> notebook. D</w:t>
       </w:r>
       <w:r>
         <w:rPr>
@@ -1057,31 +857,7 @@
           <w:sz w:val="20"/>
           <w:szCs w:val="20"/>
         </w:rPr>
-        <w:t xml:space="preserve"> Data for Jeopardy was very limited or more difficult to find than initially expected. </w:t>
-      </w:r>
-      <w:r>
-        <w:rPr>
-          <w:rFonts w:cstheme="minorHAnsi"/>
-          <w:sz w:val="20"/>
-          <w:szCs w:val="20"/>
-        </w:rPr>
-        <w:t xml:space="preserve">Renamed and dropped columns </w:t>
-      </w:r>
-      <w:r>
-        <w:rPr>
-          <w:rFonts w:cstheme="minorHAnsi"/>
-          <w:sz w:val="20"/>
-          <w:szCs w:val="20"/>
-        </w:rPr>
-        <w:t xml:space="preserve">in both datasets </w:t>
-      </w:r>
-      <w:r>
-        <w:rPr>
-          <w:rFonts w:cstheme="minorHAnsi"/>
-          <w:sz w:val="20"/>
-          <w:szCs w:val="20"/>
-        </w:rPr>
-        <w:t xml:space="preserve">to match each other. </w:t>
+        <w:t xml:space="preserve"> Data for Jeopardy was very limited or more difficult to find than initially expected. Renamed and dropped columns in both datasets to match each other. </w:t>
       </w:r>
       <w:r>
         <w:rPr>
@@ -1177,342 +953,345 @@
           <w:szCs w:val="20"/>
         </w:rPr>
       </w:pPr>
+      <w:r>
+        <w:rPr>
+          <w:rFonts w:cstheme="minorHAnsi"/>
+          <w:sz w:val="20"/>
+          <w:szCs w:val="20"/>
+        </w:rPr>
+        <w:t>Facial Hair</w:t>
+      </w:r>
+      <w:r>
+        <w:rPr>
+          <w:rFonts w:cstheme="minorHAnsi"/>
+          <w:sz w:val="20"/>
+          <w:szCs w:val="20"/>
+        </w:rPr>
+        <w:t xml:space="preserve"> data </w:t>
+      </w:r>
+      <w:r>
+        <w:rPr>
+          <w:rFonts w:cstheme="minorHAnsi"/>
+          <w:sz w:val="20"/>
+          <w:szCs w:val="20"/>
+        </w:rPr>
+        <w:t xml:space="preserve">(1899-2008) </w:t>
+      </w:r>
+      <w:r>
+        <w:rPr>
+          <w:rFonts w:cstheme="minorHAnsi"/>
+          <w:sz w:val="20"/>
+          <w:szCs w:val="20"/>
+        </w:rPr>
+        <w:t xml:space="preserve">was converted from excel to csv. </w:t>
+      </w:r>
+      <w:r>
+        <w:rPr>
+          <w:rFonts w:cstheme="minorHAnsi"/>
+          <w:sz w:val="20"/>
+          <w:szCs w:val="20"/>
+        </w:rPr>
+        <w:t xml:space="preserve">Alex </w:t>
+      </w:r>
+      <w:proofErr w:type="spellStart"/>
+      <w:r>
+        <w:rPr>
+          <w:rFonts w:cstheme="minorHAnsi"/>
+          <w:sz w:val="20"/>
+          <w:szCs w:val="20"/>
+        </w:rPr>
+        <w:t>Trebek</w:t>
+      </w:r>
+      <w:proofErr w:type="spellEnd"/>
+      <w:r>
+        <w:rPr>
+          <w:rFonts w:cstheme="minorHAnsi"/>
+          <w:sz w:val="20"/>
+          <w:szCs w:val="20"/>
+        </w:rPr>
+        <w:t xml:space="preserve"> shaved off his iconic mustache in 2001. He grew it back in 2014 and grew a beard in 2018. Unfortunately, the facial hair dataset only runs to 2008. </w:t>
+      </w:r>
+    </w:p>
+    <w:p>
+      <w:pPr>
+        <w:jc w:val="both"/>
+        <w:rPr>
+          <w:rFonts w:cstheme="minorHAnsi"/>
+          <w:sz w:val="20"/>
+          <w:szCs w:val="20"/>
+        </w:rPr>
+      </w:pPr>
+    </w:p>
+    <w:p>
+      <w:pPr>
+        <w:jc w:val="both"/>
+        <w:rPr>
+          <w:rFonts w:cstheme="minorHAnsi"/>
+          <w:sz w:val="20"/>
+          <w:szCs w:val="20"/>
+        </w:rPr>
+      </w:pPr>
+      <w:r>
+        <w:rPr>
+          <w:rFonts w:cstheme="minorHAnsi"/>
+          <w:sz w:val="20"/>
+          <w:szCs w:val="20"/>
+        </w:rPr>
+        <w:t>Marriage and Divorce rates</w:t>
+      </w:r>
+      <w:r>
+        <w:rPr>
+          <w:rFonts w:cstheme="minorHAnsi"/>
+          <w:sz w:val="20"/>
+          <w:szCs w:val="20"/>
+        </w:rPr>
+        <w:t xml:space="preserve"> data (2000-2016) was implemented in excel since the sets were very small and was converted to a csv from an excel. </w:t>
+      </w:r>
+    </w:p>
+    <w:p>
+      <w:pPr>
+        <w:jc w:val="both"/>
+        <w:rPr>
+          <w:rFonts w:cstheme="minorHAnsi"/>
+          <w:sz w:val="20"/>
+          <w:szCs w:val="20"/>
+        </w:rPr>
+      </w:pPr>
+    </w:p>
+    <w:p>
+      <w:pPr>
+        <w:jc w:val="both"/>
+        <w:rPr>
+          <w:rFonts w:cstheme="minorHAnsi"/>
+          <w:sz w:val="20"/>
+          <w:szCs w:val="20"/>
+        </w:rPr>
+      </w:pPr>
+      <w:r>
+        <w:rPr>
+          <w:rFonts w:cstheme="minorHAnsi"/>
+          <w:sz w:val="20"/>
+          <w:szCs w:val="20"/>
+        </w:rPr>
+        <w:t xml:space="preserve">World Population data </w:t>
+      </w:r>
+      <w:r>
+        <w:rPr>
+          <w:rFonts w:cstheme="minorHAnsi"/>
+          <w:sz w:val="20"/>
+          <w:szCs w:val="20"/>
+        </w:rPr>
+        <w:t>comes from two data sources</w:t>
+      </w:r>
+      <w:r>
+        <w:rPr>
+          <w:rFonts w:cstheme="minorHAnsi"/>
+          <w:sz w:val="20"/>
+          <w:szCs w:val="20"/>
+        </w:rPr>
+        <w:t xml:space="preserve"> in excel</w:t>
+      </w:r>
+      <w:r>
+        <w:rPr>
+          <w:rFonts w:cstheme="minorHAnsi"/>
+          <w:sz w:val="20"/>
+          <w:szCs w:val="20"/>
+        </w:rPr>
+        <w:t>. Set1 date range 1950-2015, set2 2018-2100. Columns were renamed and dropped to match each other then sets were merged by concatenation</w:t>
+      </w:r>
+      <w:r>
+        <w:rPr>
+          <w:rFonts w:cstheme="minorHAnsi"/>
+          <w:sz w:val="20"/>
+          <w:szCs w:val="20"/>
+        </w:rPr>
+        <w:t xml:space="preserve"> and create a mega csv. </w:t>
+      </w:r>
+    </w:p>
+    <w:p>
+      <w:pPr>
+        <w:jc w:val="both"/>
+        <w:rPr>
+          <w:rFonts w:cstheme="minorHAnsi"/>
+          <w:sz w:val="20"/>
+          <w:szCs w:val="20"/>
+        </w:rPr>
+      </w:pPr>
+    </w:p>
+    <w:p>
+      <w:pPr>
+        <w:jc w:val="both"/>
+        <w:rPr>
+          <w:rFonts w:cstheme="minorHAnsi"/>
+          <w:sz w:val="20"/>
+          <w:szCs w:val="20"/>
+        </w:rPr>
+      </w:pPr>
+      <w:r>
+        <w:rPr>
+          <w:rFonts w:cstheme="minorHAnsi"/>
+          <w:sz w:val="20"/>
+          <w:szCs w:val="20"/>
+        </w:rPr>
+        <w:t>Ted Talks</w:t>
+      </w:r>
+      <w:r>
+        <w:rPr>
+          <w:rFonts w:cstheme="minorHAnsi"/>
+          <w:sz w:val="20"/>
+          <w:szCs w:val="20"/>
+        </w:rPr>
+        <w:t xml:space="preserve"> renamed year filmed to Year. </w:t>
+      </w:r>
+    </w:p>
+    <w:p>
+      <w:pPr>
+        <w:jc w:val="both"/>
+        <w:rPr>
+          <w:rFonts w:cstheme="minorHAnsi"/>
+          <w:sz w:val="20"/>
+          <w:szCs w:val="20"/>
+        </w:rPr>
+      </w:pPr>
+    </w:p>
+    <w:p>
+      <w:pPr>
+        <w:jc w:val="both"/>
+        <w:rPr>
+          <w:rFonts w:cstheme="minorHAnsi"/>
+          <w:b/>
+          <w:sz w:val="20"/>
+          <w:szCs w:val="20"/>
+        </w:rPr>
+      </w:pPr>
+      <w:r>
+        <w:rPr>
+          <w:rFonts w:cstheme="minorHAnsi"/>
+          <w:b/>
+          <w:sz w:val="20"/>
+          <w:szCs w:val="20"/>
+        </w:rPr>
+        <w:t>Loaded:</w:t>
+      </w:r>
+    </w:p>
+    <w:p>
+      <w:pPr>
+        <w:jc w:val="both"/>
+        <w:rPr>
+          <w:rFonts w:cstheme="minorHAnsi"/>
+          <w:sz w:val="20"/>
+          <w:szCs w:val="20"/>
+        </w:rPr>
+      </w:pPr>
+      <w:r>
+        <w:rPr>
+          <w:rFonts w:cstheme="minorHAnsi"/>
+          <w:sz w:val="20"/>
+          <w:szCs w:val="20"/>
+        </w:rPr>
+        <w:t xml:space="preserve">Cleaned collections were loaded into a </w:t>
+      </w:r>
+      <w:r>
+        <w:rPr>
+          <w:rFonts w:cstheme="minorHAnsi"/>
+          <w:sz w:val="20"/>
+          <w:szCs w:val="20"/>
+        </w:rPr>
+        <w:t xml:space="preserve">MongoDB final database. </w:t>
+      </w:r>
+    </w:p>
+    <w:p>
+      <w:pPr>
+        <w:jc w:val="both"/>
+        <w:rPr>
+          <w:rFonts w:cstheme="minorHAnsi"/>
+          <w:sz w:val="20"/>
+          <w:szCs w:val="20"/>
+        </w:rPr>
+      </w:pPr>
+      <w:r>
+        <w:rPr>
+          <w:rFonts w:cstheme="minorHAnsi"/>
+          <w:sz w:val="20"/>
+          <w:szCs w:val="20"/>
+        </w:rPr>
+        <w:t xml:space="preserve">NoSQL, non-relational database was chosen for the easy of handling large volume semi-structured data. Additionally, MongoDB versatility. Lastly, I needed the practice working with a NoSQL </w:t>
+      </w:r>
+      <w:r>
+        <w:rPr>
+          <w:rFonts w:cstheme="minorHAnsi"/>
+          <w:sz w:val="20"/>
+          <w:szCs w:val="20"/>
+        </w:rPr>
+        <w:t xml:space="preserve">db. </w:t>
+      </w:r>
+    </w:p>
+    <w:p>
+      <w:pPr>
+        <w:jc w:val="both"/>
+        <w:rPr>
+          <w:rFonts w:cstheme="minorHAnsi"/>
+          <w:sz w:val="20"/>
+          <w:szCs w:val="20"/>
+        </w:rPr>
+      </w:pPr>
+    </w:p>
+    <w:p>
+      <w:pPr>
+        <w:jc w:val="both"/>
+        <w:rPr>
+          <w:rFonts w:cstheme="minorHAnsi"/>
+          <w:sz w:val="20"/>
+          <w:szCs w:val="20"/>
+        </w:rPr>
+      </w:pPr>
+      <w:r>
+        <w:rPr>
+          <w:rFonts w:cstheme="minorHAnsi"/>
+          <w:sz w:val="20"/>
+          <w:szCs w:val="20"/>
+        </w:rPr>
+        <w:t>The type of final production database to load the data into (relational or non-relational).</w:t>
+      </w:r>
+    </w:p>
+    <w:p>
+      <w:pPr>
+        <w:jc w:val="both"/>
+        <w:rPr>
+          <w:rFonts w:cstheme="minorHAnsi"/>
+          <w:sz w:val="20"/>
+          <w:szCs w:val="20"/>
+        </w:rPr>
+      </w:pPr>
+      <w:r>
+        <w:rPr>
+          <w:rFonts w:cstheme="minorHAnsi"/>
+          <w:sz w:val="20"/>
+          <w:szCs w:val="20"/>
+        </w:rPr>
+        <w:t>The final tables or collections that will be used in the production database.</w:t>
+      </w:r>
+    </w:p>
+    <w:p>
+      <w:pPr>
+        <w:jc w:val="both"/>
+        <w:rPr>
+          <w:rFonts w:cstheme="minorHAnsi"/>
+          <w:sz w:val="20"/>
+          <w:szCs w:val="20"/>
+        </w:rPr>
+      </w:pPr>
+    </w:p>
+    <w:p>
+      <w:pPr>
+        <w:jc w:val="both"/>
+        <w:rPr>
+          <w:rFonts w:cstheme="minorHAnsi"/>
+          <w:sz w:val="20"/>
+          <w:szCs w:val="20"/>
+        </w:rPr>
+      </w:pPr>
       <w:bookmarkStart w:id="0" w:name="_GoBack"/>
-      <w:bookmarkEnd w:id="0"/>
-    </w:p>
-    <w:p>
-      <w:pPr>
-        <w:jc w:val="both"/>
-        <w:rPr>
-          <w:rFonts w:cstheme="minorHAnsi"/>
-          <w:sz w:val="20"/>
-          <w:szCs w:val="20"/>
-        </w:rPr>
-      </w:pPr>
-    </w:p>
-    <w:p>
-      <w:pPr>
-        <w:jc w:val="both"/>
-        <w:rPr>
-          <w:rFonts w:cstheme="minorHAnsi"/>
-          <w:sz w:val="20"/>
-          <w:szCs w:val="20"/>
-        </w:rPr>
-      </w:pPr>
-    </w:p>
-    <w:p>
-      <w:pPr>
-        <w:jc w:val="both"/>
-        <w:rPr>
-          <w:rFonts w:cstheme="minorHAnsi"/>
-          <w:sz w:val="20"/>
-          <w:szCs w:val="20"/>
-        </w:rPr>
-      </w:pPr>
-    </w:p>
-    <w:p>
-      <w:pPr>
-        <w:jc w:val="both"/>
-        <w:rPr>
-          <w:rFonts w:cstheme="minorHAnsi"/>
-          <w:sz w:val="20"/>
-          <w:szCs w:val="20"/>
-        </w:rPr>
-      </w:pPr>
-    </w:p>
-    <w:p>
-      <w:pPr>
-        <w:jc w:val="both"/>
-        <w:rPr>
-          <w:rFonts w:cstheme="minorHAnsi"/>
-          <w:sz w:val="20"/>
-          <w:szCs w:val="20"/>
-        </w:rPr>
-      </w:pPr>
-      <w:r>
-        <w:rPr>
-          <w:rFonts w:cstheme="minorHAnsi"/>
-          <w:sz w:val="20"/>
-          <w:szCs w:val="20"/>
-        </w:rPr>
-        <w:t xml:space="preserve">Alex </w:t>
-      </w:r>
-      <w:proofErr w:type="spellStart"/>
-      <w:r>
-        <w:rPr>
-          <w:rFonts w:cstheme="minorHAnsi"/>
-          <w:sz w:val="20"/>
-          <w:szCs w:val="20"/>
-        </w:rPr>
-        <w:t>Trebek</w:t>
-      </w:r>
-      <w:proofErr w:type="spellEnd"/>
-      <w:r>
-        <w:rPr>
-          <w:rFonts w:cstheme="minorHAnsi"/>
-          <w:sz w:val="20"/>
-          <w:szCs w:val="20"/>
-        </w:rPr>
-        <w:t xml:space="preserve"> shaved off his iconic mustache in 2001. </w:t>
-      </w:r>
-      <w:r>
-        <w:rPr>
-          <w:rFonts w:cstheme="minorHAnsi"/>
-          <w:sz w:val="20"/>
-          <w:szCs w:val="20"/>
-        </w:rPr>
-        <w:t xml:space="preserve">He grew it back in 2014 and grew a beard in 2018. Unfortunately, the facial hair dataset only runs to 2008. </w:t>
-      </w:r>
-    </w:p>
-    <w:p>
-      <w:pPr>
-        <w:jc w:val="both"/>
-        <w:rPr>
-          <w:rFonts w:cstheme="minorHAnsi"/>
-          <w:sz w:val="20"/>
-          <w:szCs w:val="20"/>
-        </w:rPr>
-      </w:pPr>
-    </w:p>
-    <w:p>
-      <w:pPr>
-        <w:jc w:val="both"/>
-        <w:rPr>
-          <w:rFonts w:cstheme="minorHAnsi"/>
-          <w:sz w:val="20"/>
-          <w:szCs w:val="20"/>
-        </w:rPr>
-      </w:pPr>
-    </w:p>
-    <w:p>
-      <w:pPr>
-        <w:jc w:val="both"/>
-        <w:rPr>
-          <w:rFonts w:cstheme="minorHAnsi"/>
-          <w:sz w:val="20"/>
-          <w:szCs w:val="20"/>
-        </w:rPr>
-      </w:pPr>
-      <w:r>
-        <w:rPr>
-          <w:rFonts w:cstheme="minorHAnsi"/>
-          <w:sz w:val="20"/>
-          <w:szCs w:val="20"/>
-        </w:rPr>
-        <w:t xml:space="preserve">The type of transformation needed for this data (cleaning, joining, filtering, aggregating, </w:t>
-      </w:r>
-      <w:proofErr w:type="spellStart"/>
-      <w:r>
-        <w:rPr>
-          <w:rFonts w:cstheme="minorHAnsi"/>
-          <w:sz w:val="20"/>
-          <w:szCs w:val="20"/>
-        </w:rPr>
-        <w:t>etc</w:t>
-      </w:r>
-      <w:proofErr w:type="spellEnd"/>
-      <w:r>
-        <w:rPr>
-          <w:rFonts w:cstheme="minorHAnsi"/>
-          <w:sz w:val="20"/>
-          <w:szCs w:val="20"/>
-        </w:rPr>
-        <w:t>).</w:t>
-      </w:r>
-    </w:p>
-    <w:p>
-      <w:pPr>
-        <w:jc w:val="both"/>
-        <w:rPr>
-          <w:rFonts w:cstheme="minorHAnsi"/>
-          <w:sz w:val="20"/>
-          <w:szCs w:val="20"/>
-        </w:rPr>
-      </w:pPr>
-    </w:p>
-    <w:p>
-      <w:pPr>
-        <w:jc w:val="both"/>
-        <w:rPr>
-          <w:rFonts w:cstheme="minorHAnsi"/>
-          <w:sz w:val="20"/>
-          <w:szCs w:val="20"/>
-        </w:rPr>
-      </w:pPr>
-    </w:p>
-    <w:p>
-      <w:pPr>
-        <w:jc w:val="both"/>
-        <w:rPr>
-          <w:rFonts w:cstheme="minorHAnsi"/>
-          <w:b/>
-          <w:sz w:val="20"/>
-          <w:szCs w:val="20"/>
-        </w:rPr>
-      </w:pPr>
-      <w:r>
-        <w:rPr>
-          <w:rFonts w:cstheme="minorHAnsi"/>
-          <w:b/>
-          <w:sz w:val="20"/>
-          <w:szCs w:val="20"/>
-        </w:rPr>
-        <w:t>Loaded:</w:t>
-      </w:r>
-    </w:p>
-    <w:p>
-      <w:pPr>
-        <w:jc w:val="both"/>
-        <w:rPr>
-          <w:rFonts w:cstheme="minorHAnsi"/>
-          <w:sz w:val="20"/>
-          <w:szCs w:val="20"/>
-        </w:rPr>
-      </w:pPr>
-      <w:r>
-        <w:rPr>
-          <w:rFonts w:cstheme="minorHAnsi"/>
-          <w:sz w:val="20"/>
-          <w:szCs w:val="20"/>
-        </w:rPr>
-        <w:t xml:space="preserve">Cleaned collections were loaded into a </w:t>
-      </w:r>
-      <w:r>
-        <w:rPr>
-          <w:rFonts w:cstheme="minorHAnsi"/>
-          <w:sz w:val="20"/>
-          <w:szCs w:val="20"/>
-        </w:rPr>
-        <w:t xml:space="preserve">MongoDB final database. </w:t>
-      </w:r>
-    </w:p>
-    <w:p>
-      <w:pPr>
-        <w:jc w:val="both"/>
-        <w:rPr>
-          <w:rFonts w:cstheme="minorHAnsi"/>
-          <w:sz w:val="20"/>
-          <w:szCs w:val="20"/>
-        </w:rPr>
-      </w:pPr>
-      <w:r>
-        <w:rPr>
-          <w:rFonts w:cstheme="minorHAnsi"/>
-          <w:sz w:val="20"/>
-          <w:szCs w:val="20"/>
-        </w:rPr>
-        <w:t xml:space="preserve">NoSQL, non-relational database </w:t>
-      </w:r>
-      <w:r>
-        <w:rPr>
-          <w:rFonts w:cstheme="minorHAnsi"/>
-          <w:sz w:val="20"/>
-          <w:szCs w:val="20"/>
-        </w:rPr>
-        <w:t xml:space="preserve">was chosen </w:t>
-      </w:r>
-      <w:r>
-        <w:rPr>
-          <w:rFonts w:cstheme="minorHAnsi"/>
-          <w:sz w:val="20"/>
-          <w:szCs w:val="20"/>
-        </w:rPr>
-        <w:t xml:space="preserve">for the easy of handling large volume semi-structured data. Additionally, MongoDB versatility. Lastly, I needed the practice working with a NoSQL </w:t>
-      </w:r>
-      <w:r>
-        <w:rPr>
-          <w:rFonts w:cstheme="minorHAnsi"/>
-          <w:sz w:val="20"/>
-          <w:szCs w:val="20"/>
-        </w:rPr>
-        <w:t xml:space="preserve">db. </w:t>
-      </w:r>
-    </w:p>
-    <w:p>
-      <w:pPr>
-        <w:jc w:val="both"/>
-        <w:rPr>
-          <w:rFonts w:cstheme="minorHAnsi"/>
-          <w:sz w:val="20"/>
-          <w:szCs w:val="20"/>
-        </w:rPr>
-      </w:pPr>
-    </w:p>
-    <w:p>
-      <w:pPr>
-        <w:jc w:val="both"/>
-        <w:rPr>
-          <w:rFonts w:cstheme="minorHAnsi"/>
-          <w:sz w:val="20"/>
-          <w:szCs w:val="20"/>
-        </w:rPr>
-      </w:pPr>
-    </w:p>
-    <w:p>
-      <w:pPr>
-        <w:jc w:val="both"/>
-        <w:rPr>
-          <w:rFonts w:cstheme="minorHAnsi"/>
-          <w:sz w:val="20"/>
-          <w:szCs w:val="20"/>
-        </w:rPr>
-      </w:pPr>
-      <w:r>
-        <w:rPr>
-          <w:rFonts w:cstheme="minorHAnsi"/>
-          <w:sz w:val="20"/>
-          <w:szCs w:val="20"/>
-        </w:rPr>
-        <w:t>The type of final production database to load the data into (relational or non-relational).</w:t>
-      </w:r>
-    </w:p>
-    <w:p>
-      <w:pPr>
-        <w:jc w:val="both"/>
-        <w:rPr>
-          <w:rFonts w:cstheme="minorHAnsi"/>
-          <w:sz w:val="20"/>
-          <w:szCs w:val="20"/>
-        </w:rPr>
-      </w:pPr>
-      <w:r>
-        <w:rPr>
-          <w:rFonts w:cstheme="minorHAnsi"/>
-          <w:sz w:val="20"/>
-          <w:szCs w:val="20"/>
-        </w:rPr>
-        <w:t>The final tables or collections that will be used in the production database.</w:t>
-      </w:r>
-    </w:p>
-    <w:p>
-      <w:pPr>
-        <w:jc w:val="both"/>
-        <w:rPr>
-          <w:rFonts w:cstheme="minorHAnsi"/>
-          <w:sz w:val="20"/>
-          <w:szCs w:val="20"/>
-        </w:rPr>
-      </w:pPr>
-    </w:p>
-    <w:p>
-      <w:pPr>
-        <w:jc w:val="both"/>
-        <w:rPr>
-          <w:rFonts w:cstheme="minorHAnsi"/>
-          <w:sz w:val="20"/>
-          <w:szCs w:val="20"/>
-        </w:rPr>
-      </w:pPr>
-    </w:p>
-    <w:p>
-      <w:pPr>
-        <w:jc w:val="both"/>
-        <w:rPr>
-          <w:rFonts w:cstheme="minorHAnsi"/>
-          <w:sz w:val="20"/>
-          <w:szCs w:val="20"/>
-        </w:rPr>
-      </w:pPr>
       <w:r>
         <w:rPr>
           <w:rFonts w:cstheme="minorHAnsi"/>
@@ -1527,9 +1306,36 @@
           <w:sz w:val="20"/>
           <w:szCs w:val="20"/>
         </w:rPr>
-        <w:t xml:space="preserve">were found and it can be determined that Jeopardy is not a major trend decision maker but not sure about Ted Talks. </w:t>
-      </w:r>
-    </w:p>
+        <w:t xml:space="preserve">were found and it can be determined that Jeopardy is not a major trend decision maker </w:t>
+      </w:r>
+      <w:proofErr w:type="gramStart"/>
+      <w:r>
+        <w:rPr>
+          <w:rFonts w:cstheme="minorHAnsi"/>
+          <w:sz w:val="20"/>
+          <w:szCs w:val="20"/>
+        </w:rPr>
+        <w:t>….</w:t>
+      </w:r>
+      <w:r>
+        <w:rPr>
+          <w:rFonts w:cstheme="minorHAnsi"/>
+          <w:sz w:val="20"/>
+          <w:szCs w:val="20"/>
+        </w:rPr>
+        <w:t>but</w:t>
+      </w:r>
+      <w:proofErr w:type="gramEnd"/>
+      <w:r>
+        <w:rPr>
+          <w:rFonts w:cstheme="minorHAnsi"/>
+          <w:sz w:val="20"/>
+          <w:szCs w:val="20"/>
+        </w:rPr>
+        <w:t xml:space="preserve"> not sure about Ted Talks. </w:t>
+      </w:r>
+    </w:p>
+    <w:bookmarkEnd w:id="0"/>
     <w:p>
       <w:pPr>
         <w:jc w:val="both"/>

</xml_diff>